<commit_message>
W1A4 Finish header, info and first section
</commit_message>
<xml_diff>
--- a/Week-1/Google form reply draft.docx
+++ b/Week-1/Google form reply draft.docx
@@ -133,7 +133,7 @@
         <w:shd w:val="clear" w:color="auto" w:fill="FFFFFF"/>
         <w:spacing w:after="0" w:afterAutospacing="0"/>
         <w:rPr>
-          <w:rFonts w:ascii="Helvetica" w:hAnsi="Helvetica"/>
+          <w:rFonts w:ascii="Helvetica" w:hAnsi="Helvetica" w:hint="eastAsia"/>
           <w:color w:val="202124"/>
         </w:rPr>
       </w:pPr>
@@ -654,7 +654,6 @@
           <w:rFonts w:ascii="Helvetica" w:hAnsi="Helvetica"/>
           <w:color w:val="202124"/>
         </w:rPr>
-        <w:lastRenderedPageBreak/>
         <w:t xml:space="preserve">- git push [ </w:t>
       </w:r>
       <w:proofErr w:type="spellStart"/>
@@ -721,6 +720,7 @@
           <w:rFonts w:ascii="Helvetica" w:hAnsi="Helvetica" w:hint="eastAsia"/>
           <w:color w:val="202124"/>
         </w:rPr>
+        <w:lastRenderedPageBreak/>
         <w:t>將本地的提交都推到遠端指定的倉庫與分支上。</w:t>
       </w:r>
     </w:p>
@@ -995,6 +995,1092 @@
         </w:rPr>
         <w:t>Please describe how to establish a GitHub repo and how to upload the local projects to GitHub. Try to explain your answers with as much detail as possible.</w:t>
       </w:r>
+    </w:p>
+    <w:p/>
+    <w:p>
+      <w:pPr>
+        <w:pStyle w:val="a9"/>
+        <w:numPr>
+          <w:ilvl w:val="0"/>
+          <w:numId w:val="1"/>
+        </w:numPr>
+      </w:pPr>
+      <w:r>
+        <w:rPr>
+          <w:rFonts w:hint="eastAsia"/>
+        </w:rPr>
+        <w:t>在自己的</w:t>
+      </w:r>
+      <w:proofErr w:type="spellStart"/>
+      <w:r>
+        <w:t>Github</w:t>
+      </w:r>
+      <w:proofErr w:type="spellEnd"/>
+      <w:r>
+        <w:rPr>
+          <w:rFonts w:hint="eastAsia"/>
+        </w:rPr>
+        <w:t>帳號上開一個新的</w:t>
+      </w:r>
+      <w:r>
+        <w:t>repo</w:t>
+      </w:r>
+    </w:p>
+    <w:p>
+      <w:pPr>
+        <w:pStyle w:val="a9"/>
+        <w:numPr>
+          <w:ilvl w:val="0"/>
+          <w:numId w:val="1"/>
+        </w:numPr>
+      </w:pPr>
+      <w:r>
+        <w:rPr>
+          <w:rFonts w:hint="eastAsia"/>
+        </w:rPr>
+        <w:t>接著</w:t>
+      </w:r>
+      <w:r>
+        <w:rPr>
+          <w:rFonts w:hint="eastAsia"/>
+        </w:rPr>
+        <w:t>主要</w:t>
+      </w:r>
+      <w:r>
+        <w:rPr>
+          <w:rFonts w:hint="eastAsia"/>
+        </w:rPr>
+        <w:t>有兩種方式可以連接地端到遠端</w:t>
+      </w:r>
+    </w:p>
+    <w:p>
+      <w:r>
+        <w:rPr>
+          <w:rFonts w:hint="eastAsia"/>
+        </w:rPr>
+        <w:t>方法一：使用</w:t>
+      </w:r>
+      <w:r>
+        <w:t>git clone</w:t>
+      </w:r>
+      <w:r>
+        <w:rPr>
+          <w:rFonts w:hint="eastAsia"/>
+        </w:rPr>
+        <w:t xml:space="preserve"> </w:t>
+      </w:r>
+      <w:r>
+        <w:t>&lt;</w:t>
+      </w:r>
+      <w:proofErr w:type="spellStart"/>
+      <w:r>
+        <w:t>repoURL</w:t>
+      </w:r>
+      <w:proofErr w:type="spellEnd"/>
+      <w:r>
+        <w:t xml:space="preserve"> &gt;</w:t>
+      </w:r>
+      <w:r>
+        <w:rPr>
+          <w:rFonts w:hint="eastAsia"/>
+        </w:rPr>
+        <w:t>，複製一份遠端的</w:t>
+      </w:r>
+      <w:r>
+        <w:t>repo</w:t>
+      </w:r>
+      <w:r>
+        <w:rPr>
+          <w:rFonts w:hint="eastAsia"/>
+        </w:rPr>
+        <w:t>到地端</w:t>
+      </w:r>
+    </w:p>
+    <w:p>
+      <w:r>
+        <w:rPr>
+          <w:rFonts w:hint="eastAsia"/>
+        </w:rPr>
+        <w:t>方法二：在地端創一個資料夾，</w:t>
+      </w:r>
+      <w:r>
+        <w:t>cd</w:t>
+      </w:r>
+      <w:r>
+        <w:rPr>
+          <w:rFonts w:hint="eastAsia"/>
+        </w:rPr>
+        <w:t>進資料夾後，</w:t>
+      </w:r>
+      <w:r>
+        <w:rPr>
+          <w:rFonts w:hint="eastAsia"/>
+        </w:rPr>
+        <w:t>使用</w:t>
+      </w:r>
+      <w:r>
+        <w:t xml:space="preserve">git </w:t>
+      </w:r>
+      <w:proofErr w:type="spellStart"/>
+      <w:r>
+        <w:t>init</w:t>
+      </w:r>
+      <w:proofErr w:type="spellEnd"/>
+      <w:r>
+        <w:rPr>
+          <w:rFonts w:hint="eastAsia"/>
+        </w:rPr>
+        <w:t>使這個資料夾產生地端</w:t>
+      </w:r>
+      <w:r>
+        <w:t>repo</w:t>
+      </w:r>
+      <w:r>
+        <w:rPr>
+          <w:rFonts w:hint="eastAsia"/>
+        </w:rPr>
+        <w:t>，再使用</w:t>
+      </w:r>
+      <w:r>
+        <w:t>git remote add</w:t>
+      </w:r>
+      <w:r>
+        <w:t xml:space="preserve"> &lt;</w:t>
+      </w:r>
+      <w:proofErr w:type="spellStart"/>
+      <w:r>
+        <w:t>repoURL</w:t>
+      </w:r>
+      <w:proofErr w:type="spellEnd"/>
+      <w:r>
+        <w:t>&gt;</w:t>
+      </w:r>
+      <w:r>
+        <w:rPr>
+          <w:rFonts w:hint="eastAsia"/>
+        </w:rPr>
+        <w:t>將</w:t>
+      </w:r>
+      <w:r>
+        <w:rPr>
+          <w:rFonts w:hint="eastAsia"/>
+        </w:rPr>
+        <w:t>地端</w:t>
+      </w:r>
+      <w:r>
+        <w:rPr>
+          <w:rFonts w:hint="eastAsia"/>
+        </w:rPr>
+        <w:t>的</w:t>
+      </w:r>
+      <w:r>
+        <w:t>repo</w:t>
+      </w:r>
+      <w:r>
+        <w:rPr>
+          <w:rFonts w:hint="eastAsia"/>
+        </w:rPr>
+        <w:t>連接</w:t>
+      </w:r>
+      <w:r>
+        <w:rPr>
+          <w:rFonts w:hint="eastAsia"/>
+        </w:rPr>
+        <w:t>到遠端</w:t>
+      </w:r>
+    </w:p>
+    <w:p>
+      <w:pPr>
+        <w:pStyle w:val="a9"/>
+        <w:numPr>
+          <w:ilvl w:val="0"/>
+          <w:numId w:val="1"/>
+        </w:numPr>
+      </w:pPr>
+      <w:r>
+        <w:rPr>
+          <w:rFonts w:hint="eastAsia"/>
+        </w:rPr>
+        <w:t>每次要更新變更到遠端的時候，</w:t>
+      </w:r>
+      <w:r>
+        <w:rPr>
+          <w:rFonts w:hint="eastAsia"/>
+        </w:rPr>
+        <w:t>使用</w:t>
+      </w:r>
+      <w:r>
+        <w:t xml:space="preserve"> </w:t>
+      </w:r>
+      <w:r>
+        <w:t>git add &lt;filename&gt;</w:t>
+      </w:r>
+      <w:r>
+        <w:rPr>
+          <w:rFonts w:hint="eastAsia"/>
+        </w:rPr>
+        <w:t>將檔案加入暫存區</w:t>
+      </w:r>
+      <w:r>
+        <w:rPr>
+          <w:rFonts w:hint="eastAsia"/>
+        </w:rPr>
+        <w:t>，使用</w:t>
+      </w:r>
+      <w:r>
+        <w:t>git commit -m “”</w:t>
+      </w:r>
+      <w:r>
+        <w:rPr>
+          <w:rFonts w:hint="eastAsia"/>
+        </w:rPr>
+        <w:t>將目前的變更變成一次提交</w:t>
+      </w:r>
+      <w:r>
+        <w:rPr>
+          <w:rFonts w:hint="eastAsia"/>
+        </w:rPr>
+        <w:t>，存</w:t>
+      </w:r>
+      <w:r>
+        <w:rPr>
+          <w:rFonts w:hint="eastAsia"/>
+        </w:rPr>
+        <w:t>到地端</w:t>
+      </w:r>
+      <w:r>
+        <w:t>repo</w:t>
+      </w:r>
+      <w:r>
+        <w:rPr>
+          <w:rFonts w:hint="eastAsia"/>
+        </w:rPr>
+        <w:t>，最後使用</w:t>
+      </w:r>
+      <w:r>
+        <w:t>git push</w:t>
+      </w:r>
+      <w:r>
+        <w:rPr>
+          <w:rFonts w:hint="eastAsia"/>
+        </w:rPr>
+        <w:t>推上遠端</w:t>
+      </w:r>
+      <w:r>
+        <w:t>repo</w:t>
+      </w:r>
+      <w:r>
+        <w:rPr>
+          <w:rFonts w:hint="eastAsia"/>
+        </w:rPr>
+        <w:t>（第一次推上去時可以使用</w:t>
+      </w:r>
+      <w:r>
+        <w:t>git push -u</w:t>
+      </w:r>
+      <w:r>
+        <w:rPr>
+          <w:rFonts w:hint="eastAsia"/>
+        </w:rPr>
+        <w:t>來指定追蹤遠端的分支，之後就不需要每次都設定）</w:t>
+      </w:r>
+    </w:p>
+    <w:p>
+      <w:pPr>
+        <w:rPr>
+          <w:rFonts w:hint="eastAsia"/>
+        </w:rPr>
+      </w:pPr>
+    </w:p>
+    <w:p>
+      <w:r>
+        <w:rPr>
+          <w:rStyle w:val="m7eme"/>
+          <w:rFonts w:ascii="Helvetica" w:hAnsi="Helvetica"/>
+          <w:color w:val="202124"/>
+          <w:shd w:val="clear" w:color="auto" w:fill="FFFFFF"/>
+        </w:rPr>
+        <w:t xml:space="preserve">When we talk about web application, what is client and </w:t>
+      </w:r>
+      <w:proofErr w:type="gramStart"/>
+      <w:r>
+        <w:rPr>
+          <w:rStyle w:val="m7eme"/>
+          <w:rFonts w:ascii="Helvetica" w:hAnsi="Helvetica"/>
+          <w:color w:val="202124"/>
+          <w:shd w:val="clear" w:color="auto" w:fill="FFFFFF"/>
+        </w:rPr>
+        <w:t>server?</w:t>
+      </w:r>
+      <w:r>
+        <w:rPr>
+          <w:rStyle w:val="vnumgf"/>
+          <w:rFonts w:ascii="Roboto" w:hAnsi="Roboto"/>
+          <w:color w:val="D93025"/>
+          <w:spacing w:val="3"/>
+          <w:shd w:val="clear" w:color="auto" w:fill="FFFFFF"/>
+        </w:rPr>
+        <w:t>*</w:t>
+      </w:r>
+      <w:proofErr w:type="gramEnd"/>
+    </w:p>
+    <w:p>
+      <w:pPr>
+        <w:rPr>
+          <w:rStyle w:val="m7eme"/>
+          <w:rFonts w:ascii="Helvetica" w:hAnsi="Helvetica"/>
+          <w:color w:val="202124"/>
+          <w:shd w:val="clear" w:color="auto" w:fill="FFFFFF"/>
+        </w:rPr>
+      </w:pPr>
+      <w:r>
+        <w:rPr>
+          <w:rStyle w:val="m7eme"/>
+          <w:rFonts w:ascii="Helvetica" w:hAnsi="Helvetica"/>
+          <w:color w:val="202124"/>
+          <w:shd w:val="clear" w:color="auto" w:fill="FFFFFF"/>
+        </w:rPr>
+        <w:lastRenderedPageBreak/>
+        <w:t>C</w:t>
+      </w:r>
+      <w:r>
+        <w:rPr>
+          <w:rStyle w:val="m7eme"/>
+          <w:rFonts w:ascii="Helvetica" w:hAnsi="Helvetica"/>
+          <w:color w:val="202124"/>
+          <w:shd w:val="clear" w:color="auto" w:fill="FFFFFF"/>
+        </w:rPr>
+        <w:t>lient</w:t>
+      </w:r>
+      <w:r>
+        <w:rPr>
+          <w:rStyle w:val="m7eme"/>
+          <w:rFonts w:ascii="Helvetica" w:hAnsi="Helvetica" w:hint="eastAsia"/>
+          <w:color w:val="202124"/>
+          <w:shd w:val="clear" w:color="auto" w:fill="FFFFFF"/>
+        </w:rPr>
+        <w:t>指的是</w:t>
+      </w:r>
+      <w:r>
+        <w:rPr>
+          <w:rStyle w:val="m7eme"/>
+          <w:rFonts w:ascii="Helvetica" w:hAnsi="Helvetica" w:hint="eastAsia"/>
+          <w:color w:val="202124"/>
+          <w:shd w:val="clear" w:color="auto" w:fill="FFFFFF"/>
+        </w:rPr>
+        <w:t>主動</w:t>
+      </w:r>
+      <w:r>
+        <w:rPr>
+          <w:rStyle w:val="m7eme"/>
+          <w:rFonts w:ascii="Helvetica" w:hAnsi="Helvetica" w:hint="eastAsia"/>
+          <w:color w:val="202124"/>
+          <w:shd w:val="clear" w:color="auto" w:fill="FFFFFF"/>
+        </w:rPr>
+        <w:t>發送</w:t>
+      </w:r>
+      <w:r>
+        <w:rPr>
+          <w:rStyle w:val="m7eme"/>
+          <w:rFonts w:ascii="Helvetica" w:hAnsi="Helvetica" w:hint="eastAsia"/>
+          <w:color w:val="202124"/>
+          <w:shd w:val="clear" w:color="auto" w:fill="FFFFFF"/>
+        </w:rPr>
+        <w:t>請求給</w:t>
+      </w:r>
+      <w:r>
+        <w:rPr>
+          <w:rStyle w:val="m7eme"/>
+          <w:rFonts w:ascii="Helvetica" w:hAnsi="Helvetica"/>
+          <w:color w:val="202124"/>
+          <w:shd w:val="clear" w:color="auto" w:fill="FFFFFF"/>
+        </w:rPr>
+        <w:t>Server</w:t>
+      </w:r>
+      <w:r>
+        <w:rPr>
+          <w:rStyle w:val="m7eme"/>
+          <w:rFonts w:ascii="Helvetica" w:hAnsi="Helvetica" w:hint="eastAsia"/>
+          <w:color w:val="202124"/>
+          <w:shd w:val="clear" w:color="auto" w:fill="FFFFFF"/>
+        </w:rPr>
+        <w:t>，並接收回應的一方，主要由</w:t>
+      </w:r>
+      <w:r>
+        <w:rPr>
+          <w:rStyle w:val="m7eme"/>
+          <w:rFonts w:ascii="Helvetica" w:hAnsi="Helvetica"/>
+          <w:color w:val="202124"/>
+          <w:shd w:val="clear" w:color="auto" w:fill="FFFFFF"/>
+        </w:rPr>
+        <w:t>front-end</w:t>
+      </w:r>
+      <w:r>
+        <w:rPr>
+          <w:rStyle w:val="m7eme"/>
+          <w:rFonts w:ascii="Helvetica" w:hAnsi="Helvetica" w:hint="eastAsia"/>
+          <w:color w:val="202124"/>
+          <w:shd w:val="clear" w:color="auto" w:fill="FFFFFF"/>
+        </w:rPr>
+        <w:t>負責。</w:t>
+      </w:r>
+    </w:p>
+    <w:p>
+      <w:pPr>
+        <w:rPr>
+          <w:rFonts w:hint="eastAsia"/>
+        </w:rPr>
+      </w:pPr>
+      <w:r>
+        <w:rPr>
+          <w:rStyle w:val="m7eme"/>
+          <w:rFonts w:ascii="Helvetica" w:hAnsi="Helvetica"/>
+          <w:color w:val="202124"/>
+          <w:shd w:val="clear" w:color="auto" w:fill="FFFFFF"/>
+        </w:rPr>
+        <w:t>S</w:t>
+      </w:r>
+      <w:r>
+        <w:rPr>
+          <w:rStyle w:val="m7eme"/>
+          <w:rFonts w:ascii="Helvetica" w:hAnsi="Helvetica"/>
+          <w:color w:val="202124"/>
+          <w:shd w:val="clear" w:color="auto" w:fill="FFFFFF"/>
+        </w:rPr>
+        <w:t>erver</w:t>
+      </w:r>
+      <w:r>
+        <w:rPr>
+          <w:rStyle w:val="m7eme"/>
+          <w:rFonts w:ascii="Helvetica" w:hAnsi="Helvetica" w:hint="eastAsia"/>
+          <w:color w:val="202124"/>
+          <w:shd w:val="clear" w:color="auto" w:fill="FFFFFF"/>
+        </w:rPr>
+        <w:t>指的是接受</w:t>
+      </w:r>
+      <w:r>
+        <w:rPr>
+          <w:rStyle w:val="m7eme"/>
+          <w:rFonts w:ascii="Helvetica" w:hAnsi="Helvetica"/>
+          <w:color w:val="202124"/>
+          <w:shd w:val="clear" w:color="auto" w:fill="FFFFFF"/>
+        </w:rPr>
+        <w:t>Client</w:t>
+      </w:r>
+      <w:r>
+        <w:rPr>
+          <w:rStyle w:val="m7eme"/>
+          <w:rFonts w:ascii="Helvetica" w:hAnsi="Helvetica" w:hint="eastAsia"/>
+          <w:color w:val="202124"/>
+          <w:shd w:val="clear" w:color="auto" w:fill="FFFFFF"/>
+        </w:rPr>
+        <w:t>請求，進行運算、操作、數據處理後，傳送回應給</w:t>
+      </w:r>
+      <w:r>
+        <w:rPr>
+          <w:rStyle w:val="m7eme"/>
+          <w:rFonts w:ascii="Helvetica" w:hAnsi="Helvetica"/>
+          <w:color w:val="202124"/>
+          <w:shd w:val="clear" w:color="auto" w:fill="FFFFFF"/>
+        </w:rPr>
+        <w:t>Client</w:t>
+      </w:r>
+      <w:r>
+        <w:rPr>
+          <w:rStyle w:val="m7eme"/>
+          <w:rFonts w:ascii="Helvetica" w:hAnsi="Helvetica" w:hint="eastAsia"/>
+          <w:color w:val="202124"/>
+          <w:shd w:val="clear" w:color="auto" w:fill="FFFFFF"/>
+        </w:rPr>
+        <w:t>的一方，主要由</w:t>
+      </w:r>
+      <w:r>
+        <w:rPr>
+          <w:rStyle w:val="m7eme"/>
+          <w:rFonts w:ascii="Helvetica" w:hAnsi="Helvetica"/>
+          <w:color w:val="202124"/>
+          <w:shd w:val="clear" w:color="auto" w:fill="FFFFFF"/>
+        </w:rPr>
+        <w:t>back-end</w:t>
+      </w:r>
+      <w:r>
+        <w:rPr>
+          <w:rStyle w:val="m7eme"/>
+          <w:rFonts w:ascii="Helvetica" w:hAnsi="Helvetica" w:hint="eastAsia"/>
+          <w:color w:val="202124"/>
+          <w:shd w:val="clear" w:color="auto" w:fill="FFFFFF"/>
+        </w:rPr>
+        <w:t>負責。</w:t>
+      </w:r>
+    </w:p>
+    <w:p/>
+    <w:p>
+      <w:pPr>
+        <w:pStyle w:val="Web"/>
+        <w:shd w:val="clear" w:color="auto" w:fill="FFFFFF"/>
+        <w:spacing w:before="0" w:beforeAutospacing="0" w:after="0" w:afterAutospacing="0" w:line="360" w:lineRule="atLeast"/>
+        <w:rPr>
+          <w:rFonts w:ascii="Helvetica" w:hAnsi="Helvetica"/>
+          <w:color w:val="202124"/>
+        </w:rPr>
+      </w:pPr>
+      <w:r>
+        <w:rPr>
+          <w:rFonts w:ascii="Helvetica" w:hAnsi="Helvetica"/>
+          <w:color w:val="202124"/>
+        </w:rPr>
+        <w:t>What is terminal, shell, CLI, GUI?</w:t>
+      </w:r>
+    </w:p>
+    <w:p>
+      <w:pPr>
+        <w:pStyle w:val="Web"/>
+        <w:shd w:val="clear" w:color="auto" w:fill="FFFFFF"/>
+        <w:spacing w:before="0" w:beforeAutospacing="0" w:after="0" w:afterAutospacing="0" w:line="360" w:lineRule="atLeast"/>
+        <w:rPr>
+          <w:rFonts w:ascii="Helvetica" w:hAnsi="Helvetica" w:hint="eastAsia"/>
+          <w:color w:val="202124"/>
+        </w:rPr>
+      </w:pPr>
+    </w:p>
+    <w:p>
+      <w:pPr>
+        <w:pStyle w:val="Web"/>
+        <w:shd w:val="clear" w:color="auto" w:fill="FFFFFF"/>
+        <w:spacing w:before="0" w:beforeAutospacing="0" w:after="0" w:afterAutospacing="0" w:line="360" w:lineRule="atLeast"/>
+        <w:rPr>
+          <w:rFonts w:ascii="Helvetica" w:hAnsi="Helvetica"/>
+          <w:color w:val="202124"/>
+        </w:rPr>
+      </w:pPr>
+      <w:r>
+        <w:rPr>
+          <w:rFonts w:ascii="Helvetica" w:hAnsi="Helvetica"/>
+          <w:color w:val="202124"/>
+        </w:rPr>
+        <w:t>terminal</w:t>
+      </w:r>
+      <w:r>
+        <w:rPr>
+          <w:rFonts w:ascii="Helvetica" w:hAnsi="Helvetica" w:hint="eastAsia"/>
+          <w:color w:val="202124"/>
+        </w:rPr>
+        <w:t>：提供環境，</w:t>
+      </w:r>
+      <w:r>
+        <w:rPr>
+          <w:rFonts w:ascii="Helvetica" w:hAnsi="Helvetica" w:hint="eastAsia"/>
+          <w:color w:val="202124"/>
+        </w:rPr>
+        <w:t>讓</w:t>
+      </w:r>
+      <w:r>
+        <w:rPr>
+          <w:rFonts w:ascii="Helvetica" w:hAnsi="Helvetica"/>
+          <w:color w:val="202124"/>
+        </w:rPr>
+        <w:t>使用者可以輸入指令</w:t>
+      </w:r>
+      <w:r>
+        <w:rPr>
+          <w:rFonts w:ascii="Helvetica" w:hAnsi="Helvetica" w:hint="eastAsia"/>
+          <w:color w:val="202124"/>
+        </w:rPr>
+        <w:t>、輸出結果，</w:t>
+      </w:r>
+      <w:r>
+        <w:rPr>
+          <w:rFonts w:ascii="Helvetica" w:hAnsi="Helvetica"/>
+          <w:color w:val="202124"/>
+        </w:rPr>
+        <w:t>跟電腦</w:t>
+      </w:r>
+      <w:r>
+        <w:rPr>
+          <w:rFonts w:ascii="Helvetica" w:hAnsi="Helvetica" w:hint="eastAsia"/>
+          <w:color w:val="202124"/>
+        </w:rPr>
+        <w:t>程式</w:t>
+      </w:r>
+      <w:r>
+        <w:rPr>
+          <w:rFonts w:ascii="Helvetica" w:hAnsi="Helvetica"/>
+          <w:color w:val="202124"/>
+        </w:rPr>
+        <w:t>互動</w:t>
+      </w:r>
+      <w:r>
+        <w:rPr>
+          <w:rFonts w:ascii="Helvetica" w:hAnsi="Helvetica" w:hint="eastAsia"/>
+          <w:color w:val="202124"/>
+        </w:rPr>
+        <w:t>。</w:t>
+      </w:r>
+    </w:p>
+    <w:p>
+      <w:pPr>
+        <w:pStyle w:val="Web"/>
+        <w:shd w:val="clear" w:color="auto" w:fill="FFFFFF"/>
+        <w:spacing w:before="0" w:beforeAutospacing="0" w:after="0" w:afterAutospacing="0" w:line="360" w:lineRule="atLeast"/>
+        <w:rPr>
+          <w:rFonts w:ascii="Helvetica" w:hAnsi="Helvetica"/>
+          <w:color w:val="202124"/>
+        </w:rPr>
+      </w:pPr>
+      <w:r>
+        <w:rPr>
+          <w:rFonts w:ascii="Helvetica" w:hAnsi="Helvetica"/>
+          <w:color w:val="202124"/>
+        </w:rPr>
+        <w:t>s</w:t>
+      </w:r>
+      <w:r>
+        <w:rPr>
+          <w:rFonts w:ascii="Helvetica" w:hAnsi="Helvetica"/>
+          <w:color w:val="202124"/>
+        </w:rPr>
+        <w:t>hell</w:t>
+      </w:r>
+      <w:r>
+        <w:rPr>
+          <w:rFonts w:ascii="Helvetica" w:hAnsi="Helvetica" w:hint="eastAsia"/>
+          <w:color w:val="202124"/>
+        </w:rPr>
+        <w:t>：</w:t>
+      </w:r>
+      <w:r>
+        <w:rPr>
+          <w:rFonts w:ascii="Helvetica" w:hAnsi="Helvetica"/>
+          <w:color w:val="202124"/>
+        </w:rPr>
+        <w:t xml:space="preserve"> </w:t>
+      </w:r>
+      <w:r>
+        <w:rPr>
+          <w:rFonts w:ascii="Helvetica" w:hAnsi="Helvetica"/>
+          <w:color w:val="202124"/>
+        </w:rPr>
+        <w:t>shell</w:t>
+      </w:r>
+      <w:r>
+        <w:rPr>
+          <w:rFonts w:ascii="Helvetica" w:hAnsi="Helvetica" w:hint="eastAsia"/>
+          <w:color w:val="202124"/>
+        </w:rPr>
+        <w:t>提供用戶介面，並負責解釋並執行命令。</w:t>
+      </w:r>
+    </w:p>
+    <w:p>
+      <w:pPr>
+        <w:pStyle w:val="Web"/>
+        <w:shd w:val="clear" w:color="auto" w:fill="FFFFFF"/>
+        <w:spacing w:before="0" w:beforeAutospacing="0" w:after="0" w:afterAutospacing="0" w:line="360" w:lineRule="atLeast"/>
+        <w:rPr>
+          <w:rFonts w:ascii="Helvetica" w:hAnsi="Helvetica"/>
+          <w:color w:val="202124"/>
+        </w:rPr>
+      </w:pPr>
+      <w:r>
+        <w:rPr>
+          <w:rFonts w:ascii="Helvetica" w:hAnsi="Helvetica"/>
+          <w:color w:val="202124"/>
+        </w:rPr>
+        <w:t>CLI</w:t>
+      </w:r>
+      <w:r>
+        <w:rPr>
+          <w:rFonts w:ascii="Helvetica" w:hAnsi="Helvetica" w:hint="eastAsia"/>
+          <w:color w:val="202124"/>
+        </w:rPr>
+        <w:t>：</w:t>
+      </w:r>
+      <w:r>
+        <w:rPr>
+          <w:rFonts w:ascii="Helvetica" w:hAnsi="Helvetica" w:hint="eastAsia"/>
+          <w:color w:val="202124"/>
+        </w:rPr>
+        <w:t>指的是</w:t>
+      </w:r>
+      <w:r>
+        <w:rPr>
+          <w:rFonts w:ascii="Helvetica" w:hAnsi="Helvetica"/>
+          <w:color w:val="202124"/>
+        </w:rPr>
+        <w:t>命令行介面</w:t>
+      </w:r>
+      <w:r>
+        <w:rPr>
+          <w:rFonts w:ascii="Helvetica" w:hAnsi="Helvetica" w:hint="eastAsia"/>
+          <w:color w:val="202124"/>
+        </w:rPr>
+        <w:t>，讓</w:t>
+      </w:r>
+      <w:r>
+        <w:rPr>
+          <w:rFonts w:ascii="Helvetica" w:hAnsi="Helvetica"/>
+          <w:color w:val="202124"/>
+        </w:rPr>
+        <w:t>用戶</w:t>
+      </w:r>
+      <w:r>
+        <w:rPr>
+          <w:rFonts w:ascii="Helvetica" w:hAnsi="Helvetica" w:hint="eastAsia"/>
+          <w:color w:val="202124"/>
+        </w:rPr>
+        <w:t>透</w:t>
+      </w:r>
+      <w:r>
+        <w:rPr>
+          <w:rFonts w:ascii="Helvetica" w:hAnsi="Helvetica"/>
+          <w:color w:val="202124"/>
+        </w:rPr>
+        <w:t>過輸入文本命令與電腦</w:t>
+      </w:r>
+      <w:r>
+        <w:rPr>
+          <w:rFonts w:ascii="Helvetica" w:hAnsi="Helvetica" w:hint="eastAsia"/>
+          <w:color w:val="202124"/>
+        </w:rPr>
+        <w:t>程式互動。</w:t>
+      </w:r>
+    </w:p>
+    <w:p>
+      <w:pPr>
+        <w:pStyle w:val="Web"/>
+        <w:shd w:val="clear" w:color="auto" w:fill="FFFFFF"/>
+        <w:spacing w:before="0" w:beforeAutospacing="0" w:after="0" w:afterAutospacing="0" w:line="360" w:lineRule="atLeast"/>
+        <w:rPr>
+          <w:rFonts w:ascii="Helvetica" w:hAnsi="Helvetica"/>
+          <w:color w:val="202124"/>
+        </w:rPr>
+      </w:pPr>
+      <w:r>
+        <w:rPr>
+          <w:rFonts w:ascii="Helvetica" w:hAnsi="Helvetica"/>
+          <w:color w:val="202124"/>
+        </w:rPr>
+        <w:t>GUI</w:t>
+      </w:r>
+      <w:r>
+        <w:rPr>
+          <w:rFonts w:ascii="Helvetica" w:hAnsi="Helvetica" w:hint="eastAsia"/>
+          <w:color w:val="202124"/>
+        </w:rPr>
+        <w:t>：</w:t>
+      </w:r>
+      <w:r>
+        <w:rPr>
+          <w:rFonts w:ascii="Helvetica" w:hAnsi="Helvetica" w:hint="eastAsia"/>
+          <w:color w:val="202124"/>
+        </w:rPr>
+        <w:t>指的是</w:t>
+      </w:r>
+      <w:r>
+        <w:rPr>
+          <w:rFonts w:ascii="Helvetica" w:hAnsi="Helvetica" w:hint="eastAsia"/>
+          <w:color w:val="202124"/>
+        </w:rPr>
+        <w:t>圖</w:t>
+      </w:r>
+      <w:r>
+        <w:rPr>
+          <w:rFonts w:ascii="Helvetica" w:hAnsi="Helvetica"/>
+          <w:color w:val="202124"/>
+        </w:rPr>
+        <w:t>形使用者介面</w:t>
+      </w:r>
+      <w:r>
+        <w:rPr>
+          <w:rFonts w:ascii="Helvetica" w:hAnsi="Helvetica" w:hint="eastAsia"/>
+          <w:color w:val="202124"/>
+        </w:rPr>
+        <w:t>，</w:t>
+      </w:r>
+      <w:r>
+        <w:rPr>
+          <w:rFonts w:ascii="Helvetica" w:hAnsi="Helvetica" w:hint="eastAsia"/>
+          <w:color w:val="202124"/>
+        </w:rPr>
+        <w:t>讓</w:t>
+      </w:r>
+      <w:r>
+        <w:rPr>
+          <w:rFonts w:ascii="Helvetica" w:hAnsi="Helvetica"/>
+          <w:color w:val="202124"/>
+        </w:rPr>
+        <w:t>用戶</w:t>
+      </w:r>
+      <w:r>
+        <w:rPr>
+          <w:rFonts w:ascii="Helvetica" w:hAnsi="Helvetica" w:hint="eastAsia"/>
+          <w:color w:val="202124"/>
+        </w:rPr>
+        <w:t>透</w:t>
+      </w:r>
+      <w:r>
+        <w:rPr>
+          <w:rFonts w:ascii="Helvetica" w:hAnsi="Helvetica"/>
+          <w:color w:val="202124"/>
+        </w:rPr>
+        <w:t>過</w:t>
+      </w:r>
+      <w:r>
+        <w:rPr>
+          <w:rFonts w:ascii="Helvetica" w:hAnsi="Helvetica" w:hint="eastAsia"/>
+          <w:color w:val="202124"/>
+        </w:rPr>
+        <w:t>圖形</w:t>
+      </w:r>
+      <w:r>
+        <w:rPr>
+          <w:rFonts w:ascii="Helvetica" w:hAnsi="Helvetica"/>
+          <w:color w:val="202124"/>
+        </w:rPr>
+        <w:t>與電腦</w:t>
+      </w:r>
+      <w:r>
+        <w:rPr>
+          <w:rFonts w:ascii="Helvetica" w:hAnsi="Helvetica" w:hint="eastAsia"/>
+          <w:color w:val="202124"/>
+        </w:rPr>
+        <w:t>程式互動。</w:t>
+      </w:r>
+    </w:p>
+    <w:p>
+      <w:pPr>
+        <w:pStyle w:val="Web"/>
+        <w:shd w:val="clear" w:color="auto" w:fill="FFFFFF"/>
+        <w:spacing w:before="0" w:beforeAutospacing="0" w:after="0" w:afterAutospacing="0" w:line="360" w:lineRule="atLeast"/>
+        <w:rPr>
+          <w:rFonts w:ascii="Helvetica" w:hAnsi="Helvetica"/>
+          <w:color w:val="202124"/>
+        </w:rPr>
+      </w:pPr>
+    </w:p>
+    <w:p>
+      <w:pPr>
+        <w:pStyle w:val="Web"/>
+        <w:shd w:val="clear" w:color="auto" w:fill="FFFFFF"/>
+        <w:spacing w:before="0" w:beforeAutospacing="0" w:after="0" w:afterAutospacing="0" w:line="360" w:lineRule="atLeast"/>
+        <w:rPr>
+          <w:rFonts w:ascii="Helvetica" w:hAnsi="Helvetica"/>
+          <w:color w:val="202124"/>
+        </w:rPr>
+      </w:pPr>
+      <w:r>
+        <w:rPr>
+          <w:rFonts w:ascii="Helvetica" w:hAnsi="Helvetica" w:hint="eastAsia"/>
+          <w:color w:val="202124"/>
+        </w:rPr>
+        <w:t>具體例子：</w:t>
+      </w:r>
+      <w:r>
+        <w:rPr>
+          <w:rFonts w:ascii="Helvetica" w:hAnsi="Helvetica"/>
+          <w:color w:val="202124"/>
+        </w:rPr>
+        <w:t>mac</w:t>
+      </w:r>
+      <w:r>
+        <w:rPr>
+          <w:rFonts w:ascii="Helvetica" w:hAnsi="Helvetica" w:hint="eastAsia"/>
+          <w:color w:val="202124"/>
+        </w:rPr>
+        <w:t>的</w:t>
+      </w:r>
+      <w:r>
+        <w:rPr>
+          <w:rFonts w:ascii="Helvetica" w:hAnsi="Helvetica"/>
+          <w:color w:val="202124"/>
+        </w:rPr>
+        <w:t>terminal</w:t>
+      </w:r>
+      <w:r>
+        <w:rPr>
+          <w:rFonts w:ascii="Helvetica" w:hAnsi="Helvetica" w:hint="eastAsia"/>
+          <w:color w:val="202124"/>
+        </w:rPr>
+        <w:t>應用程式是</w:t>
+      </w:r>
+      <w:r>
+        <w:rPr>
+          <w:rFonts w:ascii="Helvetica" w:hAnsi="Helvetica"/>
+          <w:color w:val="202124"/>
+        </w:rPr>
+        <w:t>Terminal</w:t>
+      </w:r>
+      <w:r>
+        <w:rPr>
+          <w:rFonts w:ascii="Helvetica" w:hAnsi="Helvetica" w:hint="eastAsia"/>
+          <w:color w:val="202124"/>
+        </w:rPr>
+        <w:t>，</w:t>
+      </w:r>
+      <w:r>
+        <w:rPr>
+          <w:rFonts w:ascii="Helvetica" w:hAnsi="Helvetica"/>
+          <w:color w:val="202124"/>
+        </w:rPr>
+        <w:t>T</w:t>
+      </w:r>
+      <w:r>
+        <w:rPr>
+          <w:rFonts w:ascii="Helvetica" w:hAnsi="Helvetica"/>
+          <w:color w:val="202124"/>
+        </w:rPr>
+        <w:t>erminal</w:t>
+      </w:r>
+      <w:r>
+        <w:rPr>
+          <w:rFonts w:ascii="Helvetica" w:hAnsi="Helvetica" w:hint="eastAsia"/>
+          <w:color w:val="202124"/>
+        </w:rPr>
+        <w:t>中運行著</w:t>
+      </w:r>
+      <w:proofErr w:type="spellStart"/>
+      <w:r>
+        <w:rPr>
+          <w:rFonts w:ascii="Helvetica" w:hAnsi="Helvetica"/>
+          <w:color w:val="202124"/>
+        </w:rPr>
+        <w:t>Zsh</w:t>
+      </w:r>
+      <w:proofErr w:type="spellEnd"/>
+      <w:r>
+        <w:rPr>
+          <w:rFonts w:ascii="Helvetica" w:hAnsi="Helvetica" w:hint="eastAsia"/>
+          <w:color w:val="202124"/>
+        </w:rPr>
+        <w:t>（也就是</w:t>
+      </w:r>
+      <w:r>
+        <w:rPr>
+          <w:rFonts w:ascii="Helvetica" w:hAnsi="Helvetica" w:hint="eastAsia"/>
+          <w:color w:val="202124"/>
+        </w:rPr>
+        <w:t>m</w:t>
+      </w:r>
+      <w:r>
+        <w:rPr>
+          <w:rFonts w:ascii="Helvetica" w:hAnsi="Helvetica"/>
+          <w:color w:val="202124"/>
+        </w:rPr>
+        <w:t>ac</w:t>
+      </w:r>
+      <w:r>
+        <w:rPr>
+          <w:rFonts w:ascii="Helvetica" w:hAnsi="Helvetica" w:hint="eastAsia"/>
+          <w:color w:val="202124"/>
+        </w:rPr>
+        <w:t>用的</w:t>
+      </w:r>
+      <w:r>
+        <w:rPr>
+          <w:rFonts w:ascii="Helvetica" w:hAnsi="Helvetica" w:hint="eastAsia"/>
+          <w:color w:val="202124"/>
+        </w:rPr>
+        <w:t>s</w:t>
+      </w:r>
+      <w:r>
+        <w:rPr>
+          <w:rFonts w:ascii="Helvetica" w:hAnsi="Helvetica"/>
+          <w:color w:val="202124"/>
+        </w:rPr>
+        <w:t>hell</w:t>
+      </w:r>
+      <w:r>
+        <w:rPr>
+          <w:rFonts w:ascii="Helvetica" w:hAnsi="Helvetica" w:hint="eastAsia"/>
+          <w:color w:val="202124"/>
+        </w:rPr>
+        <w:t>）</w:t>
+      </w:r>
+      <w:r>
+        <w:rPr>
+          <w:rFonts w:ascii="Helvetica" w:hAnsi="Helvetica" w:hint="eastAsia"/>
+          <w:color w:val="202124"/>
+        </w:rPr>
+        <w:t>，</w:t>
+      </w:r>
+      <w:r>
+        <w:rPr>
+          <w:rFonts w:ascii="Helvetica" w:hAnsi="Helvetica" w:hint="eastAsia"/>
+          <w:color w:val="202124"/>
+        </w:rPr>
+        <w:t>並提供了</w:t>
+      </w:r>
+      <w:r>
+        <w:rPr>
+          <w:rFonts w:ascii="Helvetica" w:hAnsi="Helvetica"/>
+          <w:color w:val="202124"/>
+        </w:rPr>
+        <w:t>CLI</w:t>
+      </w:r>
+      <w:r>
+        <w:rPr>
+          <w:rFonts w:ascii="Helvetica" w:hAnsi="Helvetica" w:hint="eastAsia"/>
+          <w:color w:val="202124"/>
+        </w:rPr>
+        <w:t>，讓使用者可以</w:t>
+      </w:r>
+      <w:r>
+        <w:rPr>
+          <w:rFonts w:ascii="Helvetica" w:hAnsi="Helvetica" w:hint="eastAsia"/>
+          <w:color w:val="202124"/>
+        </w:rPr>
+        <w:t>透</w:t>
+      </w:r>
+      <w:r>
+        <w:rPr>
+          <w:rFonts w:ascii="Helvetica" w:hAnsi="Helvetica"/>
+          <w:color w:val="202124"/>
+        </w:rPr>
+        <w:t>過輸入文本命令與電腦</w:t>
+      </w:r>
+      <w:r>
+        <w:rPr>
+          <w:rFonts w:ascii="Helvetica" w:hAnsi="Helvetica" w:hint="eastAsia"/>
+          <w:color w:val="202124"/>
+        </w:rPr>
+        <w:t>程式互動。</w:t>
+      </w:r>
+    </w:p>
+    <w:p>
+      <w:pPr>
+        <w:pStyle w:val="Web"/>
+        <w:shd w:val="clear" w:color="auto" w:fill="FFFFFF"/>
+        <w:spacing w:before="0" w:beforeAutospacing="0" w:after="0" w:afterAutospacing="0" w:line="360" w:lineRule="atLeast"/>
+        <w:rPr>
+          <w:rFonts w:ascii="Helvetica" w:hAnsi="Helvetica" w:hint="eastAsia"/>
+          <w:color w:val="202124"/>
+        </w:rPr>
+      </w:pPr>
+    </w:p>
+    <w:p>
+      <w:r>
+        <w:br w:type="page"/>
+      </w:r>
+    </w:p>
+    <w:p/>
+    <w:p>
+      <w:hyperlink r:id="rId5" w:history="1">
+        <w:r>
+          <w:rPr>
+            <w:rStyle w:val="ae"/>
+          </w:rPr>
+          <w:t>https://kelseylin2000.github.io/remote-assignments/Week-1/Assignment-2/</w:t>
+        </w:r>
+      </w:hyperlink>
+    </w:p>
+    <w:p>
+      <w:hyperlink r:id="rId6" w:history="1">
+        <w:r>
+          <w:rPr>
+            <w:rStyle w:val="ae"/>
+          </w:rPr>
+          <w:t>https://github.com/Kelseylin2000/remote-assignments/tree/master/Week-1</w:t>
+        </w:r>
+      </w:hyperlink>
     </w:p>
     <w:p>
       <w:pPr>
@@ -1011,6 +2097,195 @@
     </w:sectPr>
   </w:body>
 </w:document>
+</file>
+
+<file path=word/numbering.xml><?xml version="1.0" encoding="utf-8"?>
+<w:numbering xmlns:wpc="http://schemas.microsoft.com/office/word/2010/wordprocessingCanvas" xmlns:cx="http://schemas.microsoft.com/office/drawing/2014/chartex" xmlns:cx1="http://schemas.microsoft.com/office/drawing/2015/9/8/chartex" xmlns:cx2="http://schemas.microsoft.com/office/drawing/2015/10/21/chartex" xmlns:cx3="http://schemas.microsoft.com/office/drawing/2016/5/9/chartex" xmlns:cx4="http://schemas.microsoft.com/office/drawing/2016/5/10/chartex" xmlns:cx5="http://schemas.microsoft.com/office/drawing/2016/5/11/chartex" xmlns:cx6="http://schemas.microsoft.com/office/drawing/2016/5/12/chartex" xmlns:cx7="http://schemas.microsoft.com/office/drawing/2016/5/13/chartex" xmlns:cx8="http://schemas.microsoft.com/office/drawing/2016/5/14/chartex" xmlns:mc="http://schemas.openxmlformats.org/markup-compatibility/2006" xmlns:aink="http://schemas.microsoft.com/office/drawing/2016/ink" xmlns:am3d="http://schemas.microsoft.com/office/drawing/2017/model3d" xmlns:o="urn:schemas-microsoft-com:office:office" xmlns:oel="http://schemas.microsoft.com/office/2019/extlst" xmlns:r="http://schemas.openxmlformats.org/officeDocument/2006/relationships" xmlns:m="http://schemas.openxmlformats.org/officeDocument/2006/math" xmlns:v="urn:schemas-microsoft-com:vml" xmlns:wp14="http://schemas.microsoft.com/office/word/2010/wordprocessingDrawing" xmlns:wp="http://schemas.openxmlformats.org/drawingml/2006/wordprocessingDrawing" xmlns:w10="urn:schemas-microsoft-com:office:word" xmlns:w="http://schemas.openxmlformats.org/wordprocessingml/2006/main" xmlns:w14="http://schemas.microsoft.com/office/word/2010/wordml" xmlns:w15="http://schemas.microsoft.com/office/word/2012/wordml" xmlns:w16cex="http://schemas.microsoft.com/office/word/2018/wordml/cex" xmlns:w16cid="http://schemas.microsoft.com/office/word/2016/wordml/cid" xmlns:w16="http://schemas.microsoft.com/office/word/2018/wordml" xmlns:w16sdtdh="http://schemas.microsoft.com/office/word/2020/wordml/sdtdatahash" xmlns:w16se="http://schemas.microsoft.com/office/word/2015/wordml/symex" xmlns:wpg="http://schemas.microsoft.com/office/word/2010/wordprocessingGroup" xmlns:wpi="http://schemas.microsoft.com/office/word/2010/wordprocessingInk" xmlns:wne="http://schemas.microsoft.com/office/word/2006/wordml" xmlns:wps="http://schemas.microsoft.com/office/word/2010/wordprocessingShape" mc:Ignorable="w14 w15 w16se w16cid w16 w16cex w16sdtdh wp14">
+  <w:abstractNum w:abstractNumId="0" w15:restartNumberingAfterBreak="0">
+    <w:nsid w:val="313C17E1"/>
+    <w:multiLevelType w:val="hybridMultilevel"/>
+    <w:tmpl w:val="A5E604E6"/>
+    <w:lvl w:ilvl="0" w:tplc="E61420B2">
+      <w:start w:val="1"/>
+      <w:numFmt w:val="decimal"/>
+      <w:lvlText w:val="%1."/>
+      <w:lvlJc w:val="left"/>
+      <w:pPr>
+        <w:ind w:left="360" w:hanging="360"/>
+      </w:pPr>
+      <w:rPr>
+        <w:rFonts w:hint="default"/>
+      </w:rPr>
+    </w:lvl>
+    <w:lvl w:ilvl="1" w:tplc="04090019">
+      <w:start w:val="1"/>
+      <w:numFmt w:val="ideographTraditional"/>
+      <w:lvlText w:val="%2、"/>
+      <w:lvlJc w:val="left"/>
+      <w:pPr>
+        <w:ind w:left="960" w:hanging="480"/>
+      </w:pPr>
+    </w:lvl>
+    <w:lvl w:ilvl="2" w:tplc="0409001B" w:tentative="1">
+      <w:start w:val="1"/>
+      <w:numFmt w:val="lowerRoman"/>
+      <w:lvlText w:val="%3."/>
+      <w:lvlJc w:val="right"/>
+      <w:pPr>
+        <w:ind w:left="1440" w:hanging="480"/>
+      </w:pPr>
+    </w:lvl>
+    <w:lvl w:ilvl="3" w:tplc="0409000F" w:tentative="1">
+      <w:start w:val="1"/>
+      <w:numFmt w:val="decimal"/>
+      <w:lvlText w:val="%4."/>
+      <w:lvlJc w:val="left"/>
+      <w:pPr>
+        <w:ind w:left="1920" w:hanging="480"/>
+      </w:pPr>
+    </w:lvl>
+    <w:lvl w:ilvl="4" w:tplc="04090019" w:tentative="1">
+      <w:start w:val="1"/>
+      <w:numFmt w:val="ideographTraditional"/>
+      <w:lvlText w:val="%5、"/>
+      <w:lvlJc w:val="left"/>
+      <w:pPr>
+        <w:ind w:left="2400" w:hanging="480"/>
+      </w:pPr>
+    </w:lvl>
+    <w:lvl w:ilvl="5" w:tplc="0409001B" w:tentative="1">
+      <w:start w:val="1"/>
+      <w:numFmt w:val="lowerRoman"/>
+      <w:lvlText w:val="%6."/>
+      <w:lvlJc w:val="right"/>
+      <w:pPr>
+        <w:ind w:left="2880" w:hanging="480"/>
+      </w:pPr>
+    </w:lvl>
+    <w:lvl w:ilvl="6" w:tplc="0409000F" w:tentative="1">
+      <w:start w:val="1"/>
+      <w:numFmt w:val="decimal"/>
+      <w:lvlText w:val="%7."/>
+      <w:lvlJc w:val="left"/>
+      <w:pPr>
+        <w:ind w:left="3360" w:hanging="480"/>
+      </w:pPr>
+    </w:lvl>
+    <w:lvl w:ilvl="7" w:tplc="04090019" w:tentative="1">
+      <w:start w:val="1"/>
+      <w:numFmt w:val="ideographTraditional"/>
+      <w:lvlText w:val="%8、"/>
+      <w:lvlJc w:val="left"/>
+      <w:pPr>
+        <w:ind w:left="3840" w:hanging="480"/>
+      </w:pPr>
+    </w:lvl>
+    <w:lvl w:ilvl="8" w:tplc="0409001B" w:tentative="1">
+      <w:start w:val="1"/>
+      <w:numFmt w:val="lowerRoman"/>
+      <w:lvlText w:val="%9."/>
+      <w:lvlJc w:val="right"/>
+      <w:pPr>
+        <w:ind w:left="4320" w:hanging="480"/>
+      </w:pPr>
+    </w:lvl>
+  </w:abstractNum>
+  <w:abstractNum w:abstractNumId="1" w15:restartNumberingAfterBreak="0">
+    <w:nsid w:val="3EA86D81"/>
+    <w:multiLevelType w:val="hybridMultilevel"/>
+    <w:tmpl w:val="568ED5D8"/>
+    <w:lvl w:ilvl="0" w:tplc="97BC6C3A">
+      <w:start w:val="1"/>
+      <w:numFmt w:val="lowerLetter"/>
+      <w:lvlText w:val="%1."/>
+      <w:lvlJc w:val="left"/>
+      <w:pPr>
+        <w:ind w:left="720" w:hanging="360"/>
+      </w:pPr>
+      <w:rPr>
+        <w:rFonts w:hint="default"/>
+      </w:rPr>
+    </w:lvl>
+    <w:lvl w:ilvl="1" w:tplc="04090019" w:tentative="1">
+      <w:start w:val="1"/>
+      <w:numFmt w:val="ideographTraditional"/>
+      <w:lvlText w:val="%2、"/>
+      <w:lvlJc w:val="left"/>
+      <w:pPr>
+        <w:ind w:left="1320" w:hanging="480"/>
+      </w:pPr>
+    </w:lvl>
+    <w:lvl w:ilvl="2" w:tplc="0409001B" w:tentative="1">
+      <w:start w:val="1"/>
+      <w:numFmt w:val="lowerRoman"/>
+      <w:lvlText w:val="%3."/>
+      <w:lvlJc w:val="right"/>
+      <w:pPr>
+        <w:ind w:left="1800" w:hanging="480"/>
+      </w:pPr>
+    </w:lvl>
+    <w:lvl w:ilvl="3" w:tplc="0409000F" w:tentative="1">
+      <w:start w:val="1"/>
+      <w:numFmt w:val="decimal"/>
+      <w:lvlText w:val="%4."/>
+      <w:lvlJc w:val="left"/>
+      <w:pPr>
+        <w:ind w:left="2280" w:hanging="480"/>
+      </w:pPr>
+    </w:lvl>
+    <w:lvl w:ilvl="4" w:tplc="04090019" w:tentative="1">
+      <w:start w:val="1"/>
+      <w:numFmt w:val="ideographTraditional"/>
+      <w:lvlText w:val="%5、"/>
+      <w:lvlJc w:val="left"/>
+      <w:pPr>
+        <w:ind w:left="2760" w:hanging="480"/>
+      </w:pPr>
+    </w:lvl>
+    <w:lvl w:ilvl="5" w:tplc="0409001B" w:tentative="1">
+      <w:start w:val="1"/>
+      <w:numFmt w:val="lowerRoman"/>
+      <w:lvlText w:val="%6."/>
+      <w:lvlJc w:val="right"/>
+      <w:pPr>
+        <w:ind w:left="3240" w:hanging="480"/>
+      </w:pPr>
+    </w:lvl>
+    <w:lvl w:ilvl="6" w:tplc="0409000F" w:tentative="1">
+      <w:start w:val="1"/>
+      <w:numFmt w:val="decimal"/>
+      <w:lvlText w:val="%7."/>
+      <w:lvlJc w:val="left"/>
+      <w:pPr>
+        <w:ind w:left="3720" w:hanging="480"/>
+      </w:pPr>
+    </w:lvl>
+    <w:lvl w:ilvl="7" w:tplc="04090019" w:tentative="1">
+      <w:start w:val="1"/>
+      <w:numFmt w:val="ideographTraditional"/>
+      <w:lvlText w:val="%8、"/>
+      <w:lvlJc w:val="left"/>
+      <w:pPr>
+        <w:ind w:left="4200" w:hanging="480"/>
+      </w:pPr>
+    </w:lvl>
+    <w:lvl w:ilvl="8" w:tplc="0409001B" w:tentative="1">
+      <w:start w:val="1"/>
+      <w:numFmt w:val="lowerRoman"/>
+      <w:lvlText w:val="%9."/>
+      <w:lvlJc w:val="right"/>
+      <w:pPr>
+        <w:ind w:left="4680" w:hanging="480"/>
+      </w:pPr>
+    </w:lvl>
+  </w:abstractNum>
+  <w:num w:numId="1" w16cid:durableId="156960453">
+    <w:abstractNumId w:val="0"/>
+  </w:num>
+  <w:num w:numId="2" w16cid:durableId="131214080">
+    <w:abstractNumId w:val="1"/>
+  </w:num>
+</w:numbering>
 </file>
 
 <file path=word/styles.xml><?xml version="1.0" encoding="utf-8"?>
@@ -1413,9 +2688,15 @@
   <w:style w:type="paragraph" w:default="1" w:styleId="a">
     <w:name w:val="Normal"/>
     <w:qFormat/>
+    <w:rsid w:val="00B65309"/>
     <w:pPr>
-      <w:widowControl w:val="0"/>
+      <w:spacing w:after="0" w:line="240" w:lineRule="auto"/>
     </w:pPr>
+    <w:rPr>
+      <w:rFonts w:ascii="新細明體" w:eastAsia="新細明體" w:hAnsi="新細明體" w:cs="新細明體"/>
+      <w:kern w:val="0"/>
+      <w14:ligatures w14:val="none"/>
+    </w:rPr>
   </w:style>
   <w:style w:type="paragraph" w:styleId="1">
     <w:name w:val="heading 1"/>
@@ -1428,14 +2709,17 @@
     <w:pPr>
       <w:keepNext/>
       <w:keepLines/>
-      <w:spacing w:before="480" w:after="80"/>
+      <w:widowControl w:val="0"/>
+      <w:spacing w:before="480" w:after="80" w:line="278" w:lineRule="auto"/>
       <w:outlineLvl w:val="0"/>
     </w:pPr>
     <w:rPr>
       <w:rFonts w:asciiTheme="majorHAnsi" w:eastAsiaTheme="majorEastAsia" w:hAnsiTheme="majorHAnsi" w:cstheme="majorBidi"/>
       <w:color w:val="0F4761" w:themeColor="accent1" w:themeShade="BF"/>
+      <w:kern w:val="2"/>
       <w:sz w:val="48"/>
       <w:szCs w:val="48"/>
+      <w14:ligatures w14:val="standardContextual"/>
     </w:rPr>
   </w:style>
   <w:style w:type="paragraph" w:styleId="2">
@@ -1451,14 +2735,17 @@
     <w:pPr>
       <w:keepNext/>
       <w:keepLines/>
-      <w:spacing w:before="160" w:after="80"/>
+      <w:widowControl w:val="0"/>
+      <w:spacing w:before="160" w:after="80" w:line="278" w:lineRule="auto"/>
       <w:outlineLvl w:val="1"/>
     </w:pPr>
     <w:rPr>
       <w:rFonts w:asciiTheme="majorHAnsi" w:eastAsiaTheme="majorEastAsia" w:hAnsiTheme="majorHAnsi" w:cstheme="majorBidi"/>
       <w:color w:val="0F4761" w:themeColor="accent1" w:themeShade="BF"/>
+      <w:kern w:val="2"/>
       <w:sz w:val="40"/>
       <w:szCs w:val="40"/>
+      <w14:ligatures w14:val="standardContextual"/>
     </w:rPr>
   </w:style>
   <w:style w:type="paragraph" w:styleId="3">
@@ -1474,14 +2761,17 @@
     <w:pPr>
       <w:keepNext/>
       <w:keepLines/>
-      <w:spacing w:before="160" w:after="40"/>
+      <w:widowControl w:val="0"/>
+      <w:spacing w:before="160" w:after="40" w:line="278" w:lineRule="auto"/>
       <w:outlineLvl w:val="2"/>
     </w:pPr>
     <w:rPr>
-      <w:rFonts w:eastAsiaTheme="majorEastAsia" w:cstheme="majorBidi"/>
+      <w:rFonts w:asciiTheme="minorHAnsi" w:eastAsiaTheme="majorEastAsia" w:hAnsiTheme="minorHAnsi" w:cstheme="majorBidi"/>
       <w:color w:val="0F4761" w:themeColor="accent1" w:themeShade="BF"/>
+      <w:kern w:val="2"/>
       <w:sz w:val="32"/>
       <w:szCs w:val="32"/>
+      <w14:ligatures w14:val="standardContextual"/>
     </w:rPr>
   </w:style>
   <w:style w:type="paragraph" w:styleId="4">
@@ -1497,14 +2787,17 @@
     <w:pPr>
       <w:keepNext/>
       <w:keepLines/>
-      <w:spacing w:before="160" w:after="40"/>
+      <w:widowControl w:val="0"/>
+      <w:spacing w:before="160" w:after="40" w:line="278" w:lineRule="auto"/>
       <w:outlineLvl w:val="3"/>
     </w:pPr>
     <w:rPr>
-      <w:rFonts w:eastAsiaTheme="majorEastAsia" w:cstheme="majorBidi"/>
+      <w:rFonts w:asciiTheme="minorHAnsi" w:eastAsiaTheme="majorEastAsia" w:hAnsiTheme="minorHAnsi" w:cstheme="majorBidi"/>
       <w:color w:val="0F4761" w:themeColor="accent1" w:themeShade="BF"/>
+      <w:kern w:val="2"/>
       <w:sz w:val="28"/>
       <w:szCs w:val="28"/>
+      <w14:ligatures w14:val="standardContextual"/>
     </w:rPr>
   </w:style>
   <w:style w:type="paragraph" w:styleId="5">
@@ -1520,12 +2813,15 @@
     <w:pPr>
       <w:keepNext/>
       <w:keepLines/>
-      <w:spacing w:before="80" w:after="40"/>
+      <w:widowControl w:val="0"/>
+      <w:spacing w:before="80" w:after="40" w:line="278" w:lineRule="auto"/>
       <w:outlineLvl w:val="4"/>
     </w:pPr>
     <w:rPr>
-      <w:rFonts w:eastAsiaTheme="majorEastAsia" w:cstheme="majorBidi"/>
+      <w:rFonts w:asciiTheme="minorHAnsi" w:eastAsiaTheme="majorEastAsia" w:hAnsiTheme="minorHAnsi" w:cstheme="majorBidi"/>
       <w:color w:val="0F4761" w:themeColor="accent1" w:themeShade="BF"/>
+      <w:kern w:val="2"/>
+      <w14:ligatures w14:val="standardContextual"/>
     </w:rPr>
   </w:style>
   <w:style w:type="paragraph" w:styleId="6">
@@ -1541,12 +2837,15 @@
     <w:pPr>
       <w:keepNext/>
       <w:keepLines/>
-      <w:spacing w:before="40" w:after="0"/>
+      <w:widowControl w:val="0"/>
+      <w:spacing w:before="40" w:line="278" w:lineRule="auto"/>
       <w:outlineLvl w:val="5"/>
     </w:pPr>
     <w:rPr>
-      <w:rFonts w:eastAsiaTheme="majorEastAsia" w:cstheme="majorBidi"/>
+      <w:rFonts w:asciiTheme="minorHAnsi" w:eastAsiaTheme="majorEastAsia" w:hAnsiTheme="minorHAnsi" w:cstheme="majorBidi"/>
       <w:color w:val="595959" w:themeColor="text1" w:themeTint="A6"/>
+      <w:kern w:val="2"/>
+      <w14:ligatures w14:val="standardContextual"/>
     </w:rPr>
   </w:style>
   <w:style w:type="paragraph" w:styleId="7">
@@ -1562,13 +2861,16 @@
     <w:pPr>
       <w:keepNext/>
       <w:keepLines/>
-      <w:spacing w:before="40" w:after="0"/>
+      <w:widowControl w:val="0"/>
+      <w:spacing w:before="40" w:line="278" w:lineRule="auto"/>
       <w:ind w:leftChars="100" w:left="100"/>
       <w:outlineLvl w:val="6"/>
     </w:pPr>
     <w:rPr>
-      <w:rFonts w:eastAsiaTheme="majorEastAsia" w:cstheme="majorBidi"/>
+      <w:rFonts w:asciiTheme="minorHAnsi" w:eastAsiaTheme="majorEastAsia" w:hAnsiTheme="minorHAnsi" w:cstheme="majorBidi"/>
       <w:color w:val="595959" w:themeColor="text1" w:themeTint="A6"/>
+      <w:kern w:val="2"/>
+      <w14:ligatures w14:val="standardContextual"/>
     </w:rPr>
   </w:style>
   <w:style w:type="paragraph" w:styleId="8">
@@ -1584,13 +2886,16 @@
     <w:pPr>
       <w:keepNext/>
       <w:keepLines/>
-      <w:spacing w:before="40" w:after="0"/>
+      <w:widowControl w:val="0"/>
+      <w:spacing w:before="40" w:line="278" w:lineRule="auto"/>
       <w:ind w:leftChars="200" w:left="200"/>
       <w:outlineLvl w:val="7"/>
     </w:pPr>
     <w:rPr>
-      <w:rFonts w:eastAsiaTheme="majorEastAsia" w:cstheme="majorBidi"/>
+      <w:rFonts w:asciiTheme="minorHAnsi" w:eastAsiaTheme="majorEastAsia" w:hAnsiTheme="minorHAnsi" w:cstheme="majorBidi"/>
       <w:color w:val="272727" w:themeColor="text1" w:themeTint="D8"/>
+      <w:kern w:val="2"/>
+      <w14:ligatures w14:val="standardContextual"/>
     </w:rPr>
   </w:style>
   <w:style w:type="paragraph" w:styleId="9">
@@ -1606,13 +2911,16 @@
     <w:pPr>
       <w:keepNext/>
       <w:keepLines/>
-      <w:spacing w:before="40" w:after="0"/>
+      <w:widowControl w:val="0"/>
+      <w:spacing w:before="40" w:line="278" w:lineRule="auto"/>
       <w:ind w:leftChars="300" w:left="300"/>
       <w:outlineLvl w:val="8"/>
     </w:pPr>
     <w:rPr>
-      <w:rFonts w:eastAsiaTheme="majorEastAsia" w:cstheme="majorBidi"/>
+      <w:rFonts w:asciiTheme="minorHAnsi" w:eastAsiaTheme="majorEastAsia" w:hAnsiTheme="minorHAnsi" w:cstheme="majorBidi"/>
       <w:color w:val="272727" w:themeColor="text1" w:themeTint="D8"/>
+      <w:kern w:val="2"/>
+      <w14:ligatures w14:val="standardContextual"/>
     </w:rPr>
   </w:style>
   <w:style w:type="character" w:default="1" w:styleId="a0">
@@ -1766,7 +3074,8 @@
     <w:qFormat/>
     <w:rsid w:val="00ED382D"/>
     <w:pPr>
-      <w:spacing w:after="80" w:line="240" w:lineRule="auto"/>
+      <w:widowControl w:val="0"/>
+      <w:spacing w:after="80"/>
       <w:contextualSpacing/>
       <w:jc w:val="center"/>
     </w:pPr>
@@ -1776,6 +3085,7 @@
       <w:kern w:val="28"/>
       <w:sz w:val="56"/>
       <w:szCs w:val="56"/>
+      <w14:ligatures w14:val="standardContextual"/>
     </w:rPr>
   </w:style>
   <w:style w:type="character" w:customStyle="1" w:styleId="a4">
@@ -1801,17 +3111,21 @@
     <w:qFormat/>
     <w:rsid w:val="00ED382D"/>
     <w:pPr>
+      <w:widowControl w:val="0"/>
       <w:numPr>
         <w:ilvl w:val="1"/>
       </w:numPr>
+      <w:spacing w:after="160" w:line="278" w:lineRule="auto"/>
       <w:jc w:val="center"/>
     </w:pPr>
     <w:rPr>
       <w:rFonts w:asciiTheme="majorHAnsi" w:eastAsiaTheme="majorEastAsia" w:hAnsiTheme="majorHAnsi" w:cstheme="majorBidi"/>
       <w:color w:val="595959" w:themeColor="text1" w:themeTint="A6"/>
       <w:spacing w:val="15"/>
+      <w:kern w:val="2"/>
       <w:sz w:val="28"/>
       <w:szCs w:val="28"/>
+      <w14:ligatures w14:val="standardContextual"/>
     </w:rPr>
   </w:style>
   <w:style w:type="character" w:customStyle="1" w:styleId="a6">
@@ -1837,13 +3151,17 @@
     <w:qFormat/>
     <w:rsid w:val="00ED382D"/>
     <w:pPr>
-      <w:spacing w:before="160"/>
+      <w:widowControl w:val="0"/>
+      <w:spacing w:before="160" w:after="160" w:line="278" w:lineRule="auto"/>
       <w:jc w:val="center"/>
     </w:pPr>
     <w:rPr>
+      <w:rFonts w:asciiTheme="minorHAnsi" w:eastAsiaTheme="minorEastAsia" w:hAnsiTheme="minorHAnsi" w:cstheme="minorBidi"/>
       <w:i/>
       <w:iCs/>
       <w:color w:val="404040" w:themeColor="text1" w:themeTint="BF"/>
+      <w:kern w:val="2"/>
+      <w14:ligatures w14:val="standardContextual"/>
     </w:rPr>
   </w:style>
   <w:style w:type="character" w:customStyle="1" w:styleId="a8">
@@ -1865,9 +3183,16 @@
     <w:qFormat/>
     <w:rsid w:val="00ED382D"/>
     <w:pPr>
+      <w:widowControl w:val="0"/>
+      <w:spacing w:after="160" w:line="278" w:lineRule="auto"/>
       <w:ind w:left="720"/>
       <w:contextualSpacing/>
     </w:pPr>
+    <w:rPr>
+      <w:rFonts w:asciiTheme="minorHAnsi" w:eastAsiaTheme="minorEastAsia" w:hAnsiTheme="minorHAnsi" w:cstheme="minorBidi"/>
+      <w:kern w:val="2"/>
+      <w14:ligatures w14:val="standardContextual"/>
+    </w:rPr>
   </w:style>
   <w:style w:type="character" w:styleId="aa">
     <w:name w:val="Intense Emphasis"/>
@@ -1890,18 +3215,22 @@
     <w:qFormat/>
     <w:rsid w:val="00ED382D"/>
     <w:pPr>
+      <w:widowControl w:val="0"/>
       <w:pBdr>
         <w:top w:val="single" w:sz="4" w:space="10" w:color="0F4761" w:themeColor="accent1" w:themeShade="BF"/>
         <w:bottom w:val="single" w:sz="4" w:space="10" w:color="0F4761" w:themeColor="accent1" w:themeShade="BF"/>
       </w:pBdr>
-      <w:spacing w:before="360" w:after="360"/>
+      <w:spacing w:before="360" w:after="360" w:line="278" w:lineRule="auto"/>
       <w:ind w:left="864" w:right="864"/>
       <w:jc w:val="center"/>
     </w:pPr>
     <w:rPr>
+      <w:rFonts w:asciiTheme="minorHAnsi" w:eastAsiaTheme="minorEastAsia" w:hAnsiTheme="minorHAnsi" w:cstheme="minorBidi"/>
       <w:i/>
       <w:iCs/>
       <w:color w:val="0F4761" w:themeColor="accent1" w:themeShade="BF"/>
+      <w:kern w:val="2"/>
+      <w14:ligatures w14:val="standardContextual"/>
     </w:rPr>
   </w:style>
   <w:style w:type="character" w:customStyle="1" w:styleId="ac">
@@ -1934,18 +3263,44 @@
     <w:name w:val="Normal (Web)"/>
     <w:basedOn w:val="a"/>
     <w:uiPriority w:val="99"/>
-    <w:semiHidden/>
     <w:unhideWhenUsed/>
     <w:rsid w:val="009B605B"/>
     <w:pPr>
-      <w:widowControl/>
-      <w:spacing w:before="100" w:beforeAutospacing="1" w:after="100" w:afterAutospacing="1" w:line="240" w:lineRule="auto"/>
+      <w:spacing w:before="100" w:beforeAutospacing="1" w:after="100" w:afterAutospacing="1"/>
     </w:pPr>
+  </w:style>
+  <w:style w:type="character" w:styleId="ae">
+    <w:name w:val="Hyperlink"/>
+    <w:basedOn w:val="a0"/>
+    <w:uiPriority w:val="99"/>
+    <w:unhideWhenUsed/>
+    <w:rsid w:val="008F42EA"/>
     <w:rPr>
-      <w:rFonts w:ascii="新細明體" w:eastAsia="新細明體" w:hAnsi="新細明體" w:cs="新細明體"/>
-      <w:kern w:val="0"/>
-      <w14:ligatures w14:val="none"/>
+      <w:color w:val="467886" w:themeColor="hyperlink"/>
+      <w:u w:val="single"/>
     </w:rPr>
+  </w:style>
+  <w:style w:type="character" w:styleId="af">
+    <w:name w:val="Unresolved Mention"/>
+    <w:basedOn w:val="a0"/>
+    <w:uiPriority w:val="99"/>
+    <w:semiHidden/>
+    <w:unhideWhenUsed/>
+    <w:rsid w:val="008F42EA"/>
+    <w:rPr>
+      <w:color w:val="605E5C"/>
+      <w:shd w:val="clear" w:color="auto" w:fill="E1DFDD"/>
+    </w:rPr>
+  </w:style>
+  <w:style w:type="character" w:customStyle="1" w:styleId="m7eme">
+    <w:name w:val="m7eme"/>
+    <w:basedOn w:val="a0"/>
+    <w:rsid w:val="009A3A33"/>
+  </w:style>
+  <w:style w:type="character" w:customStyle="1" w:styleId="vnumgf">
+    <w:name w:val="vnumgf"/>
+    <w:basedOn w:val="a0"/>
+    <w:rsid w:val="009A3A33"/>
   </w:style>
 </w:styles>
 </file>

</xml_diff>